<commit_message>
py - reformat, os - simplified, java - project
</commit_message>
<xml_diff>
--- a/CS433P (OOP)/project/report/2022_Mini project Report_OOP.docx
+++ b/CS433P (OOP)/project/report/2022_Mini project Report_OOP.docx
@@ -1092,203 +1092,123 @@
           <w:sz w:val="24"/>
           <w:szCs w:val="24"/>
         </w:rPr>
+        <w:t xml:space="preserve">Graph Master is a computer program designed to help users create, manipulate, and </w:t>
+      </w:r>
+      <w:r>
+        <w:rPr>
+          <w:rFonts w:ascii="Times New Roman" w:hAnsi="Times New Roman" w:cs="Times New Roman"/>
+          <w:sz w:val="24"/>
+          <w:szCs w:val="24"/>
+        </w:rPr>
+        <w:t>analyse</w:t>
+      </w:r>
+      <w:r>
+        <w:rPr>
+          <w:rFonts w:ascii="Times New Roman" w:hAnsi="Times New Roman" w:cs="Times New Roman"/>
+          <w:sz w:val="24"/>
+          <w:szCs w:val="24"/>
+        </w:rPr>
+        <w:t xml:space="preserve"> graphs. The software provides a user-friendly interface that allows users to export data in various formats, </w:t>
+      </w:r>
+      <w:r>
+        <w:rPr>
+          <w:rFonts w:ascii="Times New Roman" w:hAnsi="Times New Roman" w:cs="Times New Roman"/>
+          <w:sz w:val="24"/>
+          <w:szCs w:val="24"/>
+        </w:rPr>
+        <w:t>visualise</w:t>
+      </w:r>
+      <w:r>
+        <w:rPr>
+          <w:rFonts w:ascii="Times New Roman" w:hAnsi="Times New Roman" w:cs="Times New Roman"/>
+          <w:sz w:val="24"/>
+          <w:szCs w:val="24"/>
+        </w:rPr>
+        <w:t xml:space="preserve"> the data, and </w:t>
+      </w:r>
+      <w:r>
+        <w:rPr>
+          <w:rFonts w:ascii="Times New Roman" w:hAnsi="Times New Roman" w:cs="Times New Roman"/>
+          <w:sz w:val="24"/>
+          <w:szCs w:val="24"/>
+        </w:rPr>
+        <w:t>customise</w:t>
+      </w:r>
+      <w:r>
+        <w:rPr>
+          <w:rFonts w:ascii="Times New Roman" w:hAnsi="Times New Roman" w:cs="Times New Roman"/>
+          <w:sz w:val="24"/>
+          <w:szCs w:val="24"/>
+        </w:rPr>
+        <w:t xml:space="preserve"> the charts to their specific needs. With its intuitive interface and powerful features, Graph Master is essential for anyone working with charts and data </w:t>
+      </w:r>
+      <w:r>
+        <w:rPr>
+          <w:rFonts w:ascii="Times New Roman" w:hAnsi="Times New Roman" w:cs="Times New Roman"/>
+          <w:sz w:val="24"/>
+          <w:szCs w:val="24"/>
+        </w:rPr>
+        <w:t>visualisation</w:t>
+      </w:r>
+      <w:r>
+        <w:rPr>
+          <w:rFonts w:ascii="Times New Roman" w:hAnsi="Times New Roman" w:cs="Times New Roman"/>
+          <w:sz w:val="24"/>
+          <w:szCs w:val="24"/>
+        </w:rPr>
+        <w:t>.</w:t>
+      </w:r>
+    </w:p>
+    <w:p>
+      <w:pPr>
+        <w:rPr>
+          <w:rFonts w:ascii="Times New Roman" w:hAnsi="Times New Roman" w:cs="Times New Roman"/>
+          <w:sz w:val="24"/>
+          <w:szCs w:val="24"/>
+        </w:rPr>
+      </w:pPr>
+    </w:p>
+    <w:p>
+      <w:pPr>
+        <w:rPr>
+          <w:rFonts w:ascii="Times New Roman" w:hAnsi="Times New Roman" w:cs="Times New Roman"/>
+          <w:sz w:val="24"/>
+          <w:szCs w:val="24"/>
+        </w:rPr>
+      </w:pPr>
+      <w:r>
+        <w:rPr>
+          <w:rFonts w:ascii="Times New Roman" w:hAnsi="Times New Roman" w:cs="Times New Roman"/>
+          <w:sz w:val="24"/>
+          <w:szCs w:val="24"/>
+        </w:rPr>
+        <w:t>The GraphMaster project aims to develop a Java application for graphing mathematical functions. The application can plot 2D graphs for linear, quadratic, trigonometric, and exponential functions. The user-friendly interface allows users to enter the function and range of values to be plotted. The application uses Java concepts such as Exception Handling, Event Handling, and Swings to implement the calculator functionality and provide a smooth user experience.</w:t>
+      </w:r>
+    </w:p>
+    <w:p>
+      <w:pPr>
+        <w:rPr>
+          <w:rFonts w:ascii="Times New Roman" w:hAnsi="Times New Roman" w:cs="Times New Roman"/>
+          <w:sz w:val="24"/>
+          <w:szCs w:val="24"/>
+        </w:rPr>
+      </w:pPr>
+    </w:p>
+    <w:p>
+      <w:pPr>
+        <w:rPr>
+          <w:rFonts w:ascii="Times New Roman" w:hAnsi="Times New Roman" w:cs="Times New Roman"/>
+          <w:sz w:val="24"/>
+          <w:szCs w:val="24"/>
+        </w:rPr>
+      </w:pPr>
+      <w:r>
+        <w:rPr>
+          <w:rFonts w:ascii="Times New Roman" w:hAnsi="Times New Roman" w:cs="Times New Roman"/>
+          <w:sz w:val="24"/>
+          <w:szCs w:val="24"/>
+        </w:rPr>
         <w:t>Graph-oriented programming is a new programming paradigm that defines a graph-oriented way to build enterprise software using directed attributed graph databases on the backend side.</w:t>
-      </w:r>
-    </w:p>
-    <w:p>
-      <w:pPr>
-        <w:rPr>
-          <w:rFonts w:ascii="Times New Roman" w:hAnsi="Times New Roman" w:cs="Times New Roman"/>
-          <w:sz w:val="24"/>
-          <w:szCs w:val="24"/>
-        </w:rPr>
-      </w:pPr>
-    </w:p>
-    <w:p>
-      <w:pPr>
-        <w:rPr>
-          <w:rFonts w:ascii="Times New Roman" w:hAnsi="Times New Roman" w:cs="Times New Roman"/>
-          <w:sz w:val="24"/>
-          <w:szCs w:val="24"/>
-        </w:rPr>
-      </w:pPr>
-      <w:r>
-        <w:rPr>
-          <w:rFonts w:ascii="Times New Roman" w:hAnsi="Times New Roman" w:cs="Times New Roman"/>
-          <w:sz w:val="24"/>
-          <w:szCs w:val="24"/>
-        </w:rPr>
-        <w:t xml:space="preserve">Graph Master is a computer program designed to help users create, manipulate, and </w:t>
-      </w:r>
-      <w:r>
-        <w:rPr>
-          <w:rFonts w:ascii="Times New Roman" w:hAnsi="Times New Roman" w:cs="Times New Roman"/>
-          <w:sz w:val="24"/>
-          <w:szCs w:val="24"/>
-        </w:rPr>
-        <w:t>analyse</w:t>
-      </w:r>
-      <w:r>
-        <w:rPr>
-          <w:rFonts w:ascii="Times New Roman" w:hAnsi="Times New Roman" w:cs="Times New Roman"/>
-          <w:sz w:val="24"/>
-          <w:szCs w:val="24"/>
-        </w:rPr>
-        <w:t xml:space="preserve"> graphs. The software provides a user-friendly interface that allows users to import data from various sources, </w:t>
-      </w:r>
-      <w:r>
-        <w:rPr>
-          <w:rFonts w:ascii="Times New Roman" w:hAnsi="Times New Roman" w:cs="Times New Roman"/>
-          <w:sz w:val="24"/>
-          <w:szCs w:val="24"/>
-        </w:rPr>
-        <w:t>visualise</w:t>
-      </w:r>
-      <w:r>
-        <w:rPr>
-          <w:rFonts w:ascii="Times New Roman" w:hAnsi="Times New Roman" w:cs="Times New Roman"/>
-          <w:sz w:val="24"/>
-          <w:szCs w:val="24"/>
-        </w:rPr>
-        <w:t xml:space="preserve"> the data in different graph formats, and </w:t>
-      </w:r>
-      <w:r>
-        <w:rPr>
-          <w:rFonts w:ascii="Times New Roman" w:hAnsi="Times New Roman" w:cs="Times New Roman"/>
-          <w:sz w:val="24"/>
-          <w:szCs w:val="24"/>
-        </w:rPr>
-        <w:t>customise</w:t>
-      </w:r>
-      <w:r>
-        <w:rPr>
-          <w:rFonts w:ascii="Times New Roman" w:hAnsi="Times New Roman" w:cs="Times New Roman"/>
-          <w:sz w:val="24"/>
-          <w:szCs w:val="24"/>
-        </w:rPr>
-        <w:t xml:space="preserve"> the </w:t>
-      </w:r>
-      <w:r>
-        <w:rPr>
-          <w:rFonts w:ascii="Times New Roman" w:hAnsi="Times New Roman" w:cs="Times New Roman"/>
-          <w:sz w:val="24"/>
-          <w:szCs w:val="24"/>
-        </w:rPr>
-        <w:t>charts</w:t>
-      </w:r>
-      <w:r>
-        <w:rPr>
-          <w:rFonts w:ascii="Times New Roman" w:hAnsi="Times New Roman" w:cs="Times New Roman"/>
-          <w:sz w:val="24"/>
-          <w:szCs w:val="24"/>
-        </w:rPr>
-        <w:t xml:space="preserve"> to their specific needs. The program also offers a range of analytical tools to help users explore and interpret the data in the graphs, including trend analysis, correlation analysis, and regression analysis. With its intuitive interface and powerful features, Graph Master is </w:t>
-      </w:r>
-      <w:r>
-        <w:rPr>
-          <w:rFonts w:ascii="Times New Roman" w:hAnsi="Times New Roman" w:cs="Times New Roman"/>
-          <w:sz w:val="24"/>
-          <w:szCs w:val="24"/>
-        </w:rPr>
-        <w:t xml:space="preserve">essential </w:t>
-      </w:r>
-      <w:r>
-        <w:rPr>
-          <w:rFonts w:ascii="Times New Roman" w:hAnsi="Times New Roman" w:cs="Times New Roman"/>
-          <w:sz w:val="24"/>
-          <w:szCs w:val="24"/>
-        </w:rPr>
-        <w:t xml:space="preserve">for anyone </w:t>
-      </w:r>
-      <w:r>
-        <w:rPr>
-          <w:rFonts w:ascii="Times New Roman" w:hAnsi="Times New Roman" w:cs="Times New Roman"/>
-          <w:sz w:val="24"/>
-          <w:szCs w:val="24"/>
-        </w:rPr>
-        <w:t>working</w:t>
-      </w:r>
-      <w:r>
-        <w:rPr>
-          <w:rFonts w:ascii="Times New Roman" w:hAnsi="Times New Roman" w:cs="Times New Roman"/>
-          <w:sz w:val="24"/>
-          <w:szCs w:val="24"/>
-        </w:rPr>
-        <w:t xml:space="preserve"> with </w:t>
-      </w:r>
-      <w:r>
-        <w:rPr>
-          <w:rFonts w:ascii="Times New Roman" w:hAnsi="Times New Roman" w:cs="Times New Roman"/>
-          <w:sz w:val="24"/>
-          <w:szCs w:val="24"/>
-        </w:rPr>
-        <w:t>charts</w:t>
-      </w:r>
-      <w:r>
-        <w:rPr>
-          <w:rFonts w:ascii="Times New Roman" w:hAnsi="Times New Roman" w:cs="Times New Roman"/>
-          <w:sz w:val="24"/>
-          <w:szCs w:val="24"/>
-        </w:rPr>
-        <w:t xml:space="preserve"> and data </w:t>
-      </w:r>
-      <w:r>
-        <w:rPr>
-          <w:rFonts w:ascii="Times New Roman" w:hAnsi="Times New Roman" w:cs="Times New Roman"/>
-          <w:sz w:val="24"/>
-          <w:szCs w:val="24"/>
-        </w:rPr>
-        <w:t>visualisation</w:t>
-      </w:r>
-      <w:r>
-        <w:rPr>
-          <w:rFonts w:ascii="Times New Roman" w:hAnsi="Times New Roman" w:cs="Times New Roman"/>
-          <w:sz w:val="24"/>
-          <w:szCs w:val="24"/>
-        </w:rPr>
-        <w:t>.</w:t>
-      </w:r>
-    </w:p>
-    <w:p>
-      <w:pPr>
-        <w:rPr>
-          <w:rFonts w:ascii="Times New Roman" w:hAnsi="Times New Roman" w:cs="Times New Roman"/>
-          <w:sz w:val="24"/>
-          <w:szCs w:val="24"/>
-        </w:rPr>
-      </w:pPr>
-    </w:p>
-    <w:p>
-      <w:pPr>
-        <w:rPr>
-          <w:rFonts w:ascii="Times New Roman" w:hAnsi="Times New Roman" w:cs="Times New Roman"/>
-          <w:sz w:val="24"/>
-          <w:szCs w:val="24"/>
-        </w:rPr>
-      </w:pPr>
-      <w:r>
-        <w:rPr>
-          <w:rFonts w:ascii="Times New Roman" w:hAnsi="Times New Roman" w:cs="Times New Roman"/>
-          <w:sz w:val="24"/>
-          <w:szCs w:val="24"/>
-        </w:rPr>
-        <w:t xml:space="preserve">The GraphMaster project aims to develop a Java application for graphing mathematical functions. The application can plot 2D graphs for linear, quadratic, trigonometric, and exponential functions. The user-friendly interface allows users to enter the function and range of values to be </w:t>
-      </w:r>
-      <w:r>
-        <w:rPr>
-          <w:rFonts w:ascii="Times New Roman" w:hAnsi="Times New Roman" w:cs="Times New Roman"/>
-          <w:sz w:val="24"/>
-          <w:szCs w:val="24"/>
-        </w:rPr>
-        <w:t>planned</w:t>
-      </w:r>
-      <w:r>
-        <w:rPr>
-          <w:rFonts w:ascii="Times New Roman" w:hAnsi="Times New Roman" w:cs="Times New Roman"/>
-          <w:sz w:val="24"/>
-          <w:szCs w:val="24"/>
-        </w:rPr>
-        <w:t xml:space="preserve">. The application uses Java concepts such as Exception Handling, Event Handling, and Swings to implement the calculator functionality and provide a smooth user experience. </w:t>
       </w:r>
     </w:p>
     <w:p>
@@ -1461,8 +1381,30 @@
           <w:szCs w:val="24"/>
           <w:lang w:val="en-IN"/>
         </w:rPr>
-        <w:t xml:space="preserve"> </w:t>
-      </w:r>
+        <w:t xml:space="preserve"> mathematical functions, such as square root, exponentiation, and trigonometric operations</w:t>
+      </w:r>
+      <w:r>
+        <w:rPr>
+          <w:rFonts w:ascii="Times New Roman" w:eastAsia="Times New Roman" w:hAnsi="Times New Roman" w:cs="Times New Roman"/>
+          <w:color w:val="000000"/>
+          <w:sz w:val="24"/>
+          <w:szCs w:val="24"/>
+          <w:lang w:val="en-IN"/>
+        </w:rPr>
+        <w:t>.</w:t>
+      </w:r>
+    </w:p>
+    <w:p>
+      <w:pPr>
+        <w:ind w:left="720"/>
+        <w:rPr>
+          <w:rFonts w:ascii="Times New Roman" w:eastAsia="Times New Roman" w:hAnsi="Times New Roman" w:cs="Times New Roman"/>
+          <w:color w:val="000000"/>
+          <w:sz w:val="24"/>
+          <w:szCs w:val="24"/>
+          <w:lang w:val="en-IN"/>
+        </w:rPr>
+      </w:pPr>
       <w:r>
         <w:rPr>
           <w:rFonts w:ascii="Times New Roman" w:eastAsia="Times New Roman" w:hAnsi="Times New Roman" w:cs="Times New Roman"/>
@@ -1472,38 +1414,6 @@
           <w:lang w:val="en-IN"/>
         </w:rPr>
         <w:lastRenderedPageBreak/>
-        <w:t>mathematical functions, such as square root, exponentiation, and trigonometric operations</w:t>
-      </w:r>
-      <w:r>
-        <w:rPr>
-          <w:rFonts w:ascii="Times New Roman" w:eastAsia="Times New Roman" w:hAnsi="Times New Roman" w:cs="Times New Roman"/>
-          <w:color w:val="000000"/>
-          <w:sz w:val="24"/>
-          <w:szCs w:val="24"/>
-          <w:lang w:val="en-IN"/>
-        </w:rPr>
-        <w:t>.</w:t>
-      </w:r>
-    </w:p>
-    <w:p>
-      <w:pPr>
-        <w:ind w:left="720"/>
-        <w:rPr>
-          <w:rFonts w:ascii="Times New Roman" w:eastAsia="Times New Roman" w:hAnsi="Times New Roman" w:cs="Times New Roman"/>
-          <w:color w:val="000000"/>
-          <w:sz w:val="24"/>
-          <w:szCs w:val="24"/>
-          <w:lang w:val="en-IN"/>
-        </w:rPr>
-      </w:pPr>
-      <w:r>
-        <w:rPr>
-          <w:rFonts w:ascii="Times New Roman" w:eastAsia="Times New Roman" w:hAnsi="Times New Roman" w:cs="Times New Roman"/>
-          <w:color w:val="000000"/>
-          <w:sz w:val="24"/>
-          <w:szCs w:val="24"/>
-          <w:lang w:val="en-IN"/>
-        </w:rPr>
         <w:t xml:space="preserve">The primary objective of the graphical calculator is to provide a convenient and efficient tool for performing mathematical calculations, </w:t>
       </w:r>
       <w:r>
@@ -1911,38 +1821,48 @@
           <w:u w:val="single"/>
           <w:lang w:val="en-IN"/>
         </w:rPr>
+        <w:t>Extensibility</w:t>
+      </w:r>
+      <w:r>
+        <w:rPr>
+          <w:rFonts w:ascii="Times New Roman" w:eastAsia="Times New Roman" w:hAnsi="Times New Roman" w:cs="Times New Roman"/>
+          <w:color w:val="000000"/>
+          <w:sz w:val="24"/>
+          <w:szCs w:val="24"/>
+          <w:lang w:val="en-IN"/>
+        </w:rPr>
+        <w:t xml:space="preserve">: The project may be designed with extensibility in mind, allowing for </w:t>
+      </w:r>
+      <w:r>
+        <w:rPr>
+          <w:rFonts w:ascii="Times New Roman" w:eastAsia="Times New Roman" w:hAnsi="Times New Roman" w:cs="Times New Roman"/>
+          <w:color w:val="000000"/>
+          <w:sz w:val="24"/>
+          <w:szCs w:val="24"/>
+          <w:lang w:val="en-IN"/>
+        </w:rPr>
+        <w:t xml:space="preserve">the </w:t>
+      </w:r>
+      <w:r>
+        <w:rPr>
+          <w:rFonts w:ascii="Times New Roman" w:eastAsia="Times New Roman" w:hAnsi="Times New Roman" w:cs="Times New Roman"/>
+          <w:color w:val="000000"/>
+          <w:sz w:val="24"/>
+          <w:szCs w:val="24"/>
+          <w:lang w:val="en-IN"/>
+        </w:rPr>
+        <w:t xml:space="preserve">easy addition of new features or enhancements in the future, </w:t>
+      </w:r>
+      <w:r>
+        <w:rPr>
+          <w:rFonts w:ascii="Times New Roman" w:eastAsia="Times New Roman" w:hAnsi="Times New Roman" w:cs="Times New Roman"/>
+          <w:color w:val="000000"/>
+          <w:sz w:val="24"/>
+          <w:szCs w:val="24"/>
+          <w:lang w:val="en-IN"/>
+        </w:rPr>
         <w:lastRenderedPageBreak/>
-        <w:t>Extensibility</w:t>
-      </w:r>
-      <w:r>
-        <w:rPr>
-          <w:rFonts w:ascii="Times New Roman" w:eastAsia="Times New Roman" w:hAnsi="Times New Roman" w:cs="Times New Roman"/>
-          <w:color w:val="000000"/>
-          <w:sz w:val="24"/>
-          <w:szCs w:val="24"/>
-          <w:lang w:val="en-IN"/>
-        </w:rPr>
-        <w:t xml:space="preserve">: The project may be designed with extensibility in mind, allowing for </w:t>
-      </w:r>
-      <w:r>
-        <w:rPr>
-          <w:rFonts w:ascii="Times New Roman" w:eastAsia="Times New Roman" w:hAnsi="Times New Roman" w:cs="Times New Roman"/>
-          <w:color w:val="000000"/>
-          <w:sz w:val="24"/>
-          <w:szCs w:val="24"/>
-          <w:lang w:val="en-IN"/>
-        </w:rPr>
-        <w:t xml:space="preserve">the </w:t>
-      </w:r>
-      <w:r>
-        <w:rPr>
-          <w:rFonts w:ascii="Times New Roman" w:eastAsia="Times New Roman" w:hAnsi="Times New Roman" w:cs="Times New Roman"/>
-          <w:color w:val="000000"/>
-          <w:sz w:val="24"/>
-          <w:szCs w:val="24"/>
-          <w:lang w:val="en-IN"/>
-        </w:rPr>
-        <w:t xml:space="preserve">easy addition of new features or enhancements in the future, such as adding more advanced mathematical operations, scientific functions, or </w:t>
+        <w:t xml:space="preserve">such as adding more advanced mathematical operations, scientific functions, or </w:t>
       </w:r>
       <w:r>
         <w:rPr>
@@ -2688,7 +2608,6 @@
           <w:u w:val="single"/>
           <w:lang w:val="en-IN"/>
         </w:rPr>
-        <w:lastRenderedPageBreak/>
         <w:t>Interoperability</w:t>
       </w:r>
       <w:r>
@@ -3263,7 +3182,6 @@
           <w:szCs w:val="24"/>
           <w:lang w:val="en-IN"/>
         </w:rPr>
-        <w:lastRenderedPageBreak/>
         <w:t>Linear functions, such as y = mx + b</w:t>
       </w:r>
     </w:p>
@@ -3316,6 +3234,7 @@
           <w:szCs w:val="24"/>
           <w:lang w:val="en-IN"/>
         </w:rPr>
+        <w:lastRenderedPageBreak/>
         <w:t>Trigonometric functions, such as y = sin(x) or y = cos(x)</w:t>
       </w:r>
     </w:p>
@@ -3751,30 +3670,30 @@
           <w:szCs w:val="28"/>
           <w:lang w:val="en-IN"/>
         </w:rPr>
+        <w:t>SNAPSHOTS</w:t>
+      </w:r>
+    </w:p>
+    <w:p>
+      <w:pPr>
+        <w:jc w:val="center"/>
+        <w:rPr>
+          <w:rFonts w:ascii="Times New Roman" w:eastAsia="Times New Roman" w:hAnsi="Times New Roman" w:cs="Times New Roman"/>
+          <w:sz w:val="24"/>
+          <w:szCs w:val="24"/>
+          <w:lang w:val="en-IN"/>
+        </w:rPr>
+      </w:pPr>
+      <w:r>
+        <w:rPr>
+          <w:rFonts w:ascii="Times New Roman" w:eastAsia="Times New Roman" w:hAnsi="Times New Roman" w:cs="Times New Roman"/>
+          <w:noProof/>
+          <w:color w:val="000000"/>
+          <w:sz w:val="24"/>
+          <w:szCs w:val="24"/>
+          <w:bdr w:val="none" w:sz="0" w:space="0" w:color="auto" w:frame="1"/>
+          <w:lang w:val="en-IN"/>
+        </w:rPr>
         <w:lastRenderedPageBreak/>
-        <w:t>SNAPSHOTS</w:t>
-      </w:r>
-    </w:p>
-    <w:p>
-      <w:pPr>
-        <w:jc w:val="center"/>
-        <w:rPr>
-          <w:rFonts w:ascii="Times New Roman" w:eastAsia="Times New Roman" w:hAnsi="Times New Roman" w:cs="Times New Roman"/>
-          <w:sz w:val="24"/>
-          <w:szCs w:val="24"/>
-          <w:lang w:val="en-IN"/>
-        </w:rPr>
-      </w:pPr>
-      <w:r>
-        <w:rPr>
-          <w:rFonts w:ascii="Times New Roman" w:eastAsia="Times New Roman" w:hAnsi="Times New Roman" w:cs="Times New Roman"/>
-          <w:noProof/>
-          <w:color w:val="000000"/>
-          <w:sz w:val="24"/>
-          <w:szCs w:val="24"/>
-          <w:bdr w:val="none" w:sz="0" w:space="0" w:color="auto" w:frame="1"/>
-          <w:lang w:val="en-IN"/>
-        </w:rPr>
         <w:drawing>
           <wp:inline distT="0" distB="0" distL="0" distR="0" wp14:anchorId="2E3A8162" wp14:editId="48617C3C">
             <wp:extent cx="4956136" cy="3901440"/>
@@ -3992,6 +3911,7 @@
           <w:bdr w:val="none" w:sz="0" w:space="0" w:color="auto" w:frame="1"/>
           <w:lang w:val="en-IN"/>
         </w:rPr>
+        <w:lastRenderedPageBreak/>
         <w:drawing>
           <wp:inline distT="0" distB="0" distL="0" distR="0" wp14:anchorId="420643BF" wp14:editId="5225373E">
             <wp:extent cx="5117905" cy="4030980"/>
@@ -4858,29 +4778,7 @@
           <w:u w:val="single"/>
           <w:lang w:val="en-IN"/>
         </w:rPr>
-        <w:t>Fi</w:t>
-      </w:r>
-      <w:r>
-        <w:rPr>
-          <w:rFonts w:ascii="Times New Roman" w:eastAsia="Times New Roman" w:hAnsi="Times New Roman" w:cs="Times New Roman"/>
-          <w:color w:val="000000"/>
-          <w:sz w:val="24"/>
-          <w:szCs w:val="24"/>
-          <w:u w:val="single"/>
-          <w:lang w:val="en-IN"/>
-        </w:rPr>
-        <w:t>gure</w:t>
-      </w:r>
-      <w:r>
-        <w:rPr>
-          <w:rFonts w:ascii="Times New Roman" w:eastAsia="Times New Roman" w:hAnsi="Times New Roman" w:cs="Times New Roman"/>
-          <w:color w:val="000000"/>
-          <w:sz w:val="24"/>
-          <w:szCs w:val="24"/>
-          <w:u w:val="single"/>
-          <w:lang w:val="en-IN"/>
-        </w:rPr>
-        <w:t xml:space="preserve"> 10</w:t>
+        <w:t>Figure 10</w:t>
       </w:r>
       <w:r>
         <w:rPr>
@@ -5094,7 +4992,7 @@
           <w:sz w:val="24"/>
           <w:szCs w:val="24"/>
         </w:rPr>
-        <w:t>FuzzyCat - [Java/Swing] Function Grapher Program Part 1 [Video file]. (2018, May 9th). Retrieved from YouTube</w:t>
+        <w:t>FuzzyCat - [Java/Swing] Function Grapher Program Part 1. (2018, May 9th).</w:t>
       </w:r>
     </w:p>
     <w:p>

</xml_diff>